<commit_message>
Versao inicial para grupo de revisao
</commit_message>
<xml_diff>
--- a/resultados.docx
+++ b/resultados.docx
@@ -400,7 +400,19 @@
         <w:rPr>
           <w:rFonts w:ascii="Arial" w:hAnsi="Arial" w:cs="Arial"/>
         </w:rPr>
-        <w:t>A figura 1 apresenta a distribuição dos erros absolutos percentuais por horizonte de previsão. Fica clara a diferença de desempenho entre os sete primeiros meses e os restantes. Não somente a mediana dos erros foi menor nos sete primeiros meses, a variabilidade também foi significativamente menor.</w:t>
+        <w:t>A figura 1 apresenta a distribuição dos erros absolutos percentuais por horizonte de previsão. Fica clara a diferença de desempenho entre os sete primeiros meses e os restantes. Não somente a mediana dos erros foi menor nos sete primeiros meses,</w:t>
+      </w:r>
+      <w:r>
+        <w:rPr>
+          <w:rFonts w:ascii="Arial" w:hAnsi="Arial" w:cs="Arial"/>
+        </w:rPr>
+        <w:t xml:space="preserve"> como</w:t>
+      </w:r>
+      <w:r>
+        <w:rPr>
+          <w:rFonts w:ascii="Arial" w:hAnsi="Arial" w:cs="Arial"/>
+        </w:rPr>
+        <w:t xml:space="preserve"> a variabilidade também foi significativamente menor.</w:t>
       </w:r>
     </w:p>
     <w:p>
@@ -3584,19 +3596,29 @@
         </w:rPr>
         <w:t xml:space="preserve">nto médio dos métodos e modelos em relação </w:t>
       </w:r>
-      <w:proofErr w:type="gramStart"/>
       <w:r>
         <w:rPr>
           <w:rFonts w:ascii="Arial" w:hAnsi="Arial" w:cs="Arial"/>
         </w:rPr>
-        <w:t>a</w:t>
+        <w:t>à</w:t>
       </w:r>
-      <w:proofErr w:type="gramEnd"/>
       <w:r>
         <w:rPr>
           <w:rFonts w:ascii="Arial" w:hAnsi="Arial" w:cs="Arial"/>
         </w:rPr>
-        <w:t xml:space="preserve"> acurácia das previsões. Também é interessante analisarmos quais modelos tiveram o maior número de melhor acur</w:t>
+        <w:t xml:space="preserve"> acurácia das previsões. </w:t>
+      </w:r>
+      <w:r>
+        <w:rPr>
+          <w:rFonts w:ascii="Arial" w:hAnsi="Arial" w:cs="Arial"/>
+        </w:rPr>
+        <w:t>Entretanto, t</w:t>
+      </w:r>
+      <w:r>
+        <w:rPr>
+          <w:rFonts w:ascii="Arial" w:hAnsi="Arial" w:cs="Arial"/>
+        </w:rPr>
+        <w:t>ambém é interessante analisarmos quais modelos tiveram o maior número de melhor acur</w:t>
       </w:r>
       <w:r>
         <w:rPr>
@@ -3608,7 +3630,13 @@
         <w:rPr>
           <w:rFonts w:ascii="Arial" w:hAnsi="Arial" w:cs="Arial"/>
         </w:rPr>
-        <w:t>A tabela 2 apresenta o percentual de vezes que um modelo obteve o menor MAPE</w:t>
+        <w:t>Nesse sentido, a</w:t>
+      </w:r>
+      <w:r>
+        <w:rPr>
+          <w:rFonts w:ascii="Arial" w:hAnsi="Arial" w:cs="Arial"/>
+        </w:rPr>
+        <w:t xml:space="preserve"> tabela 2 apresenta o percentual de vezes que um modelo obteve o menor MAPE</w:t>
       </w:r>
       <w:r>
         <w:rPr>
@@ -3620,14 +3648,14 @@
         <w:rPr>
           <w:rFonts w:ascii="Arial" w:hAnsi="Arial" w:cs="Arial"/>
         </w:rPr>
-        <w:t xml:space="preserve"> </w:t>
+        <w:t xml:space="preserve"> Sua interpretação é, por exemplo, que para o horizonte de </w:t>
       </w:r>
       <w:r>
         <w:rPr>
           <w:rFonts w:ascii="Arial" w:hAnsi="Arial" w:cs="Arial"/>
         </w:rPr>
         <w:lastRenderedPageBreak/>
-        <w:t xml:space="preserve">Sua interpretação é, por exemplo, que para o horizonte de previsão </w:t>
+        <w:t xml:space="preserve">previsão </w:t>
       </w:r>
       <w:r>
         <w:rPr>
@@ -3711,21 +3739,19 @@
         <w:rPr>
           <w:rFonts w:ascii="Arial" w:hAnsi="Arial" w:cs="Arial"/>
         </w:rPr>
-        <w:t xml:space="preserve"> o menor MAPE na análise de cada Estado. Ele e o ARIMA foram </w:t>
+        <w:t xml:space="preserve"> o menor MAPE na análise de cada Estado</w:t>
       </w:r>
-      <w:proofErr w:type="gramStart"/>
       <w:r>
         <w:rPr>
           <w:rFonts w:ascii="Arial" w:hAnsi="Arial" w:cs="Arial"/>
         </w:rPr>
-        <w:t>cada um três vezes melhores</w:t>
+        <w:t>, ao lado do ARIMA</w:t>
       </w:r>
-      <w:proofErr w:type="gramEnd"/>
       <w:r>
         <w:rPr>
           <w:rFonts w:ascii="Arial" w:hAnsi="Arial" w:cs="Arial"/>
         </w:rPr>
-        <w:t xml:space="preserve">, enquanto a Combinação pela Média foi uma vez melhor. No caso do Ingênuo isso implica que sua </w:t>
+        <w:t xml:space="preserve">. No caso do Ingênuo isso implica que sua </w:t>
       </w:r>
       <w:proofErr w:type="gramStart"/>
       <w:r>
@@ -6804,7 +6830,19 @@
         <w:rPr>
           <w:rFonts w:ascii="Arial" w:hAnsi="Arial" w:cs="Arial"/>
         </w:rPr>
-        <w:t xml:space="preserve">o MAPE para o horizonte 1-20 para cada Estado. O Estado do Rio Grande do Sul (RS) teve o menor MAPE (5,0%), seguido de perto de Santa Catarina (5,2%). No outro extremo, Amapá apresentou um MAPE de 21,5%. A média do MAPE para todos os Estados foi de 10,8%. </w:t>
+        <w:t>o MAPE para o horizonte 1-20 para cada Estado</w:t>
+      </w:r>
+      <w:r>
+        <w:rPr>
+          <w:rFonts w:ascii="Arial" w:hAnsi="Arial" w:cs="Arial"/>
+        </w:rPr>
+        <w:t xml:space="preserve"> e para todos os modelos estimados</w:t>
+      </w:r>
+      <w:r>
+        <w:rPr>
+          <w:rFonts w:ascii="Arial" w:hAnsi="Arial" w:cs="Arial"/>
+        </w:rPr>
+        <w:t xml:space="preserve">. O Estado do Rio Grande do Sul (RS) teve o menor MAPE (5,0%), seguido de perto de Santa Catarina (5,2%). No outro extremo, Amapá apresentou um MAPE de 21,5%. A média do MAPE para todos os Estados foi de 10,8%. </w:t>
       </w:r>
     </w:p>
     <w:p>
@@ -6820,7 +6858,19 @@
         <w:rPr>
           <w:rFonts w:ascii="Arial" w:hAnsi="Arial" w:cs="Arial"/>
         </w:rPr>
-        <w:t xml:space="preserve">Por sua vez a tabela 3 apresenta o erro acumulado por estado para o método ou modelo que apresentou o menor MAPE para todo o horizonte de previsão (1-20). Apesar </w:t>
+        <w:t xml:space="preserve">Por sua vez a tabela 3 apresenta o erro acumulado por </w:t>
+      </w:r>
+      <w:r>
+        <w:rPr>
+          <w:rFonts w:ascii="Arial" w:hAnsi="Arial" w:cs="Arial"/>
+        </w:rPr>
+        <w:t>E</w:t>
+      </w:r>
+      <w:r>
+        <w:rPr>
+          <w:rFonts w:ascii="Arial" w:hAnsi="Arial" w:cs="Arial"/>
+        </w:rPr>
+        <w:t xml:space="preserve">stado para o método ou modelo que apresentou o menor MAPE para todo o horizonte de previsão (1-20). Apesar </w:t>
       </w:r>
       <w:proofErr w:type="gramStart"/>
       <w:r>
@@ -6850,7 +6900,13 @@
         <w:rPr>
           <w:rFonts w:ascii="Arial" w:hAnsi="Arial" w:cs="Arial"/>
         </w:rPr>
-        <w:t>Merece especial destaque os resultados dos Estados do Mato Grosso (MT) e Pernambuco (PE). Ambos estados tiveram como melhor método o Ingênuo e foram os únicos a obterem um erro percentual acumulado menor do que 1% em módulo para todos os períodos analisados.</w:t>
+        <w:t>Merece especial destaque o resultado</w:t>
+      </w:r>
+      <w:r>
+        <w:rPr>
+          <w:rFonts w:ascii="Arial" w:hAnsi="Arial" w:cs="Arial"/>
+        </w:rPr>
+        <w:t xml:space="preserve"> dos Estados do Mato Grosso (MT) e Pernambuco (PE). Ambos estados tiveram como melhor método o Ingênuo e foram os únicos a obterem um erro percentual acumulado menor do que 1% em módulo para todos os períodos analisados.</w:t>
       </w:r>
     </w:p>
     <w:p>
@@ -23179,7 +23235,19 @@
         <w:rPr>
           <w:rFonts w:ascii="Arial" w:hAnsi="Arial" w:cs="Arial"/>
         </w:rPr>
-        <w:t xml:space="preserve"> apresenta o MAPE para as diferentes regiões. É possível notar que a Região Sul possui o menor MAPE para todos os horizontes considerados. Já a região Norte possui o maior MAPE para todos os horizontes. O MAPE da região Norte chega a ser quase três vezes maior do que o da região Sul em todos os períodos. A região Sudeste teve o segundo menor MAPE na previsão um passo a frente sendo que </w:t>
+        <w:t xml:space="preserve"> apresenta o MAPE para as diferentes regiões.</w:t>
+      </w:r>
+      <w:r>
+        <w:rPr>
+          <w:rFonts w:ascii="Arial" w:hAnsi="Arial" w:cs="Arial"/>
+        </w:rPr>
+        <w:t xml:space="preserve"> Foi considerada uma média dos erros absolutos de todos os métodos e modelos. É</w:t>
+      </w:r>
+      <w:r>
+        <w:rPr>
+          <w:rFonts w:ascii="Arial" w:hAnsi="Arial" w:cs="Arial"/>
+        </w:rPr>
+        <w:t xml:space="preserve"> possível notar que a Região Sul possui o menor MAPE para todos os horizontes considerados. Já a região Norte possui o maior MAPE para todos os horizontes. O MAPE da região Norte chega a ser quase três vezes maior do que o da região Sul em todos os períodos. A região Sudeste teve o segundo menor MAPE na previsão um passo a frente sendo que </w:t>
       </w:r>
       <w:proofErr w:type="gramStart"/>
       <w:r>
@@ -25074,6 +25142,33 @@
     </w:tbl>
     <w:p>
       <w:pPr>
+        <w:spacing w:after="0" w:line="360" w:lineRule="auto"/>
+        <w:jc w:val="both"/>
+        <w:rPr>
+          <w:rFonts w:ascii="Arial" w:hAnsi="Arial" w:cs="Arial"/>
+          <w:sz w:val="20"/>
+          <w:szCs w:val="20"/>
+        </w:rPr>
+      </w:pPr>
+      <w:r>
+        <w:rPr>
+          <w:rFonts w:ascii="Arial" w:hAnsi="Arial" w:cs="Arial"/>
+          <w:sz w:val="20"/>
+          <w:szCs w:val="20"/>
+        </w:rPr>
+        <w:t>Fonte:</w:t>
+      </w:r>
+      <w:r>
+        <w:rPr>
+          <w:rFonts w:ascii="Arial" w:hAnsi="Arial" w:cs="Arial"/>
+          <w:sz w:val="20"/>
+          <w:szCs w:val="20"/>
+        </w:rPr>
+        <w:t xml:space="preserve"> Elaboração dos Autores</w:t>
+      </w:r>
+    </w:p>
+    <w:p>
+      <w:pPr>
         <w:autoSpaceDE w:val="0"/>
         <w:autoSpaceDN w:val="0"/>
         <w:adjustRightInd w:val="0"/>
@@ -25125,19 +25220,37 @@
         <w:rPr>
           <w:rFonts w:ascii="Arial" w:hAnsi="Arial" w:cs="Arial"/>
         </w:rPr>
-        <w:t>5</w:t>
+        <w:t>5 apresenta o MAPE para diferentes categorias dos métodos e modelos utilizados.</w:t>
       </w:r>
       <w:r>
         <w:rPr>
           <w:rFonts w:ascii="Arial" w:hAnsi="Arial" w:cs="Arial"/>
         </w:rPr>
-        <w:t xml:space="preserve"> apre</w:t>
+        <w:t xml:space="preserve"> </w:t>
       </w:r>
       <w:r>
         <w:rPr>
           <w:rFonts w:ascii="Arial" w:hAnsi="Arial" w:cs="Arial"/>
         </w:rPr>
-        <w:t xml:space="preserve">senta o MAPE para diferentes categorias dos métodos e modelos utilizados. As combinações apresentaram o menor MAPE para todos os horizontes, seguidos dos modelos </w:t>
+        <w:t>Foi considerada uma média dos erros absolutos de todos os métodos e modelos</w:t>
+      </w:r>
+      <w:r>
+        <w:rPr>
+          <w:rFonts w:ascii="Arial" w:hAnsi="Arial" w:cs="Arial"/>
+        </w:rPr>
+        <w:t xml:space="preserve">. </w:t>
+      </w:r>
+      <w:r>
+        <w:rPr>
+          <w:rFonts w:ascii="Arial" w:hAnsi="Arial" w:cs="Arial"/>
+        </w:rPr>
+        <w:t>As categorias de cada modelo podem estão demonstradas no apêndice A.</w:t>
+      </w:r>
+      <w:r>
+        <w:rPr>
+          <w:rFonts w:ascii="Arial" w:hAnsi="Arial" w:cs="Arial"/>
+        </w:rPr>
+        <w:t xml:space="preserve"> As combinações apresentaram o menor MAPE para todos os horizontes, seguidos dos modelos </w:t>
       </w:r>
       <w:proofErr w:type="spellStart"/>
       <w:r>
@@ -26788,6 +26901,33 @@
     </w:tbl>
     <w:p>
       <w:pPr>
+        <w:spacing w:after="0" w:line="360" w:lineRule="auto"/>
+        <w:jc w:val="both"/>
+        <w:rPr>
+          <w:rFonts w:ascii="Arial" w:hAnsi="Arial" w:cs="Arial"/>
+          <w:sz w:val="20"/>
+          <w:szCs w:val="20"/>
+        </w:rPr>
+      </w:pPr>
+      <w:r>
+        <w:rPr>
+          <w:rFonts w:ascii="Arial" w:hAnsi="Arial" w:cs="Arial"/>
+          <w:sz w:val="20"/>
+          <w:szCs w:val="20"/>
+        </w:rPr>
+        <w:t>Fonte:</w:t>
+      </w:r>
+      <w:r>
+        <w:rPr>
+          <w:rFonts w:ascii="Arial" w:hAnsi="Arial" w:cs="Arial"/>
+          <w:sz w:val="20"/>
+          <w:szCs w:val="20"/>
+        </w:rPr>
+        <w:t xml:space="preserve"> Elaboração dos Autores</w:t>
+      </w:r>
+    </w:p>
+    <w:p>
+      <w:pPr>
         <w:autoSpaceDE w:val="0"/>
         <w:autoSpaceDN w:val="0"/>
         <w:adjustRightInd w:val="0"/>
@@ -26839,25 +26979,39 @@
         <w:rPr>
           <w:rFonts w:ascii="Arial" w:hAnsi="Arial" w:cs="Arial"/>
         </w:rPr>
-        <w:t>6</w:t>
+        <w:t>6 apresenta o MAPE para diferentes níveis de</w:t>
       </w:r>
       <w:r>
         <w:rPr>
           <w:rFonts w:ascii="Arial" w:hAnsi="Arial" w:cs="Arial"/>
         </w:rPr>
-        <w:t xml:space="preserve"> apresenta o MAPE para </w:t>
+        <w:t xml:space="preserve"> participação do ICMS</w:t>
+      </w:r>
+      <w:bookmarkStart w:id="0" w:name="_GoBack"/>
+      <w:bookmarkEnd w:id="0"/>
+      <w:r>
+        <w:rPr>
+          <w:rFonts w:ascii="Arial" w:hAnsi="Arial" w:cs="Arial"/>
+        </w:rPr>
+        <w:t xml:space="preserve"> na RCL. </w:t>
       </w:r>
       <w:r>
         <w:rPr>
           <w:rFonts w:ascii="Arial" w:hAnsi="Arial" w:cs="Arial"/>
         </w:rPr>
-        <w:t>diferentes níveis de</w:t>
+        <w:t>Foi considerada uma média dos erros absolutos de todos os métodos e modelos</w:t>
       </w:r>
       <w:r>
         <w:rPr>
           <w:rFonts w:ascii="Arial" w:hAnsi="Arial" w:cs="Arial"/>
         </w:rPr>
-        <w:t xml:space="preserve"> participação do ICMS na RCL. Os Estados que possuem uma participação do ICMS na RCL maior do que 74,6% tiveram o menor MAPE em todo o período considerado.</w:t>
+        <w:t xml:space="preserve">. </w:t>
+      </w:r>
+      <w:r>
+        <w:rPr>
+          <w:rFonts w:ascii="Arial" w:hAnsi="Arial" w:cs="Arial"/>
+        </w:rPr>
+        <w:t>Os Estados que possuem uma participação do ICMS na RCL maior do que 74,6% tiveram o menor MAPE em todo o período considerado.</w:t>
       </w:r>
     </w:p>
     <w:p>
@@ -26876,18 +27030,7 @@
           <w:sz w:val="20"/>
           <w:szCs w:val="20"/>
         </w:rPr>
-        <w:lastRenderedPageBreak/>
-        <w:t>T</w:t>
-      </w:r>
-      <w:bookmarkStart w:id="0" w:name="_GoBack"/>
-      <w:bookmarkEnd w:id="0"/>
-      <w:r>
-        <w:rPr>
-          <w:rFonts w:ascii="Arial" w:hAnsi="Arial" w:cs="Arial"/>
-          <w:sz w:val="20"/>
-          <w:szCs w:val="20"/>
-        </w:rPr>
-        <w:t xml:space="preserve">ABELA </w:t>
+        <w:t xml:space="preserve">TABELA </w:t>
       </w:r>
       <w:r>
         <w:rPr>
@@ -29114,6 +29257,33 @@
     </w:tbl>
     <w:p>
       <w:pPr>
+        <w:spacing w:after="0" w:line="360" w:lineRule="auto"/>
+        <w:jc w:val="both"/>
+        <w:rPr>
+          <w:rFonts w:ascii="Arial" w:hAnsi="Arial" w:cs="Arial"/>
+          <w:sz w:val="20"/>
+          <w:szCs w:val="20"/>
+        </w:rPr>
+      </w:pPr>
+      <w:r>
+        <w:rPr>
+          <w:rFonts w:ascii="Arial" w:hAnsi="Arial" w:cs="Arial"/>
+          <w:sz w:val="20"/>
+          <w:szCs w:val="20"/>
+        </w:rPr>
+        <w:t>Fonte:</w:t>
+      </w:r>
+      <w:r>
+        <w:rPr>
+          <w:rFonts w:ascii="Arial" w:hAnsi="Arial" w:cs="Arial"/>
+          <w:sz w:val="20"/>
+          <w:szCs w:val="20"/>
+        </w:rPr>
+        <w:t xml:space="preserve"> Elaboração dos Autores</w:t>
+      </w:r>
+    </w:p>
+    <w:p>
+      <w:pPr>
         <w:autoSpaceDE w:val="0"/>
         <w:autoSpaceDN w:val="0"/>
         <w:adjustRightInd w:val="0"/>
@@ -29154,6 +29324,1004 @@
           <w:iCs/>
           <w:sz w:val="24"/>
           <w:szCs w:val="24"/>
+        </w:rPr>
+      </w:pPr>
+    </w:p>
+    <w:p>
+      <w:pPr>
+        <w:rPr>
+          <w:rFonts w:ascii="Arial" w:eastAsia="Tahoma" w:hAnsi="Arial" w:cs="Arial"/>
+          <w:b/>
+          <w:iCs/>
+          <w:sz w:val="24"/>
+          <w:szCs w:val="24"/>
+        </w:rPr>
+      </w:pPr>
+      <w:r>
+        <w:rPr>
+          <w:rFonts w:ascii="Arial" w:eastAsia="Tahoma" w:hAnsi="Arial" w:cs="Arial"/>
+          <w:b/>
+          <w:iCs/>
+          <w:sz w:val="24"/>
+          <w:szCs w:val="24"/>
+        </w:rPr>
+        <w:br w:type="page"/>
+      </w:r>
+    </w:p>
+    <w:p>
+      <w:pPr>
+        <w:spacing w:after="0" w:line="360" w:lineRule="auto"/>
+        <w:rPr>
+          <w:rFonts w:ascii="Arial" w:eastAsia="Times New Roman" w:hAnsi="Arial" w:cs="Arial"/>
+          <w:b/>
+          <w:sz w:val="24"/>
+          <w:szCs w:val="24"/>
+          <w:lang w:eastAsia="pt-BR"/>
+        </w:rPr>
+      </w:pPr>
+      <w:r>
+        <w:rPr>
+          <w:rFonts w:ascii="Arial" w:eastAsia="Times New Roman" w:hAnsi="Arial" w:cs="Arial"/>
+          <w:b/>
+          <w:sz w:val="24"/>
+          <w:szCs w:val="24"/>
+          <w:lang w:eastAsia="pt-BR"/>
+        </w:rPr>
+        <w:lastRenderedPageBreak/>
+        <w:t>APÊNDICE</w:t>
+      </w:r>
+      <w:r>
+        <w:rPr>
+          <w:rFonts w:ascii="Arial" w:eastAsia="Times New Roman" w:hAnsi="Arial" w:cs="Arial"/>
+          <w:b/>
+          <w:sz w:val="24"/>
+          <w:szCs w:val="24"/>
+          <w:lang w:eastAsia="pt-BR"/>
+        </w:rPr>
+        <w:t xml:space="preserve"> A – Categorias dos Métodos e Modelos</w:t>
+      </w:r>
+    </w:p>
+    <w:p>
+      <w:pPr>
+        <w:spacing w:after="0" w:line="360" w:lineRule="auto"/>
+        <w:rPr>
+          <w:rFonts w:ascii="Arial" w:eastAsia="Times New Roman" w:hAnsi="Arial" w:cs="Arial"/>
+          <w:b/>
+          <w:sz w:val="24"/>
+          <w:szCs w:val="24"/>
+          <w:lang w:eastAsia="pt-BR"/>
+        </w:rPr>
+      </w:pPr>
+    </w:p>
+    <w:tbl>
+      <w:tblPr>
+        <w:tblW w:w="5060" w:type="dxa"/>
+        <w:tblInd w:w="55" w:type="dxa"/>
+        <w:tblCellMar>
+          <w:left w:w="70" w:type="dxa"/>
+          <w:right w:w="70" w:type="dxa"/>
+        </w:tblCellMar>
+        <w:tblLook w:val="04A0" w:firstRow="1" w:lastRow="0" w:firstColumn="1" w:lastColumn="0" w:noHBand="0" w:noVBand="1"/>
+      </w:tblPr>
+      <w:tblGrid>
+        <w:gridCol w:w="3560"/>
+        <w:gridCol w:w="1500"/>
+      </w:tblGrid>
+      <w:tr>
+        <w:trPr>
+          <w:trHeight w:val="300"/>
+        </w:trPr>
+        <w:tc>
+          <w:tcPr>
+            <w:tcW w:w="3560" w:type="dxa"/>
+            <w:vMerge w:val="restart"/>
+            <w:tcBorders>
+              <w:top w:val="single" w:sz="4" w:space="0" w:color="000000"/>
+              <w:left w:val="nil"/>
+              <w:bottom w:val="single" w:sz="4" w:space="0" w:color="000000"/>
+              <w:right w:val="nil"/>
+            </w:tcBorders>
+            <w:shd w:val="clear" w:color="auto" w:fill="auto"/>
+            <w:noWrap/>
+            <w:vAlign w:val="center"/>
+            <w:hideMark/>
+          </w:tcPr>
+          <w:p>
+            <w:pPr>
+              <w:spacing w:after="0" w:line="240" w:lineRule="auto"/>
+              <w:jc w:val="center"/>
+              <w:rPr>
+                <w:rFonts w:ascii="Arial" w:eastAsia="Times New Roman" w:hAnsi="Arial" w:cs="Arial"/>
+                <w:b/>
+                <w:bCs/>
+                <w:color w:val="000000"/>
+                <w:sz w:val="20"/>
+                <w:szCs w:val="20"/>
+                <w:lang w:eastAsia="pt-BR"/>
+              </w:rPr>
+            </w:pPr>
+            <w:r>
+              <w:rPr>
+                <w:rFonts w:ascii="Arial" w:eastAsia="Times New Roman" w:hAnsi="Arial" w:cs="Arial"/>
+                <w:b/>
+                <w:bCs/>
+                <w:color w:val="000000"/>
+                <w:sz w:val="20"/>
+                <w:szCs w:val="20"/>
+                <w:lang w:eastAsia="pt-BR"/>
+              </w:rPr>
+              <w:t>Método</w:t>
+            </w:r>
+          </w:p>
+        </w:tc>
+        <w:tc>
+          <w:tcPr>
+            <w:tcW w:w="1500" w:type="dxa"/>
+            <w:vMerge w:val="restart"/>
+            <w:tcBorders>
+              <w:top w:val="single" w:sz="4" w:space="0" w:color="000000"/>
+              <w:left w:val="nil"/>
+              <w:bottom w:val="single" w:sz="4" w:space="0" w:color="000000"/>
+              <w:right w:val="nil"/>
+            </w:tcBorders>
+            <w:shd w:val="clear" w:color="auto" w:fill="auto"/>
+            <w:noWrap/>
+            <w:vAlign w:val="center"/>
+            <w:hideMark/>
+          </w:tcPr>
+          <w:p>
+            <w:pPr>
+              <w:spacing w:after="0" w:line="240" w:lineRule="auto"/>
+              <w:jc w:val="center"/>
+              <w:rPr>
+                <w:rFonts w:ascii="Arial" w:eastAsia="Times New Roman" w:hAnsi="Arial" w:cs="Arial"/>
+                <w:b/>
+                <w:bCs/>
+                <w:color w:val="000000"/>
+                <w:sz w:val="20"/>
+                <w:szCs w:val="20"/>
+                <w:lang w:eastAsia="pt-BR"/>
+              </w:rPr>
+            </w:pPr>
+            <w:r>
+              <w:rPr>
+                <w:rFonts w:ascii="Arial" w:eastAsia="Times New Roman" w:hAnsi="Arial" w:cs="Arial"/>
+                <w:b/>
+                <w:bCs/>
+                <w:color w:val="000000"/>
+                <w:sz w:val="20"/>
+                <w:szCs w:val="20"/>
+                <w:lang w:eastAsia="pt-BR"/>
+              </w:rPr>
+              <w:t>Categoria</w:t>
+            </w:r>
+          </w:p>
+        </w:tc>
+      </w:tr>
+      <w:tr>
+        <w:trPr>
+          <w:trHeight w:val="300"/>
+        </w:trPr>
+        <w:tc>
+          <w:tcPr>
+            <w:tcW w:w="3560" w:type="dxa"/>
+            <w:vMerge/>
+            <w:tcBorders>
+              <w:top w:val="single" w:sz="4" w:space="0" w:color="000000"/>
+              <w:left w:val="nil"/>
+              <w:bottom w:val="single" w:sz="4" w:space="0" w:color="000000"/>
+              <w:right w:val="nil"/>
+            </w:tcBorders>
+            <w:vAlign w:val="center"/>
+            <w:hideMark/>
+          </w:tcPr>
+          <w:p>
+            <w:pPr>
+              <w:spacing w:after="0" w:line="240" w:lineRule="auto"/>
+              <w:rPr>
+                <w:rFonts w:ascii="Arial" w:eastAsia="Times New Roman" w:hAnsi="Arial" w:cs="Arial"/>
+                <w:b/>
+                <w:bCs/>
+                <w:color w:val="000000"/>
+                <w:sz w:val="20"/>
+                <w:szCs w:val="20"/>
+                <w:lang w:eastAsia="pt-BR"/>
+              </w:rPr>
+            </w:pPr>
+          </w:p>
+        </w:tc>
+        <w:tc>
+          <w:tcPr>
+            <w:tcW w:w="1500" w:type="dxa"/>
+            <w:vMerge/>
+            <w:tcBorders>
+              <w:top w:val="single" w:sz="4" w:space="0" w:color="000000"/>
+              <w:left w:val="nil"/>
+              <w:bottom w:val="single" w:sz="4" w:space="0" w:color="000000"/>
+              <w:right w:val="nil"/>
+            </w:tcBorders>
+            <w:vAlign w:val="center"/>
+            <w:hideMark/>
+          </w:tcPr>
+          <w:p>
+            <w:pPr>
+              <w:spacing w:after="0" w:line="240" w:lineRule="auto"/>
+              <w:rPr>
+                <w:rFonts w:ascii="Arial" w:eastAsia="Times New Roman" w:hAnsi="Arial" w:cs="Arial"/>
+                <w:b/>
+                <w:bCs/>
+                <w:color w:val="000000"/>
+                <w:sz w:val="20"/>
+                <w:szCs w:val="20"/>
+                <w:lang w:eastAsia="pt-BR"/>
+              </w:rPr>
+            </w:pPr>
+          </w:p>
+        </w:tc>
+      </w:tr>
+      <w:tr>
+        <w:trPr>
+          <w:trHeight w:val="300"/>
+        </w:trPr>
+        <w:tc>
+          <w:tcPr>
+            <w:tcW w:w="3560" w:type="dxa"/>
+            <w:tcBorders>
+              <w:top w:val="nil"/>
+              <w:left w:val="nil"/>
+              <w:bottom w:val="nil"/>
+              <w:right w:val="nil"/>
+            </w:tcBorders>
+            <w:shd w:val="clear" w:color="auto" w:fill="auto"/>
+            <w:noWrap/>
+            <w:vAlign w:val="bottom"/>
+            <w:hideMark/>
+          </w:tcPr>
+          <w:p>
+            <w:pPr>
+              <w:spacing w:after="0" w:line="240" w:lineRule="auto"/>
+              <w:rPr>
+                <w:rFonts w:ascii="Arial" w:eastAsia="Times New Roman" w:hAnsi="Arial" w:cs="Arial"/>
+                <w:color w:val="000000"/>
+                <w:sz w:val="20"/>
+                <w:szCs w:val="20"/>
+                <w:lang w:eastAsia="pt-BR"/>
+              </w:rPr>
+            </w:pPr>
+            <w:r>
+              <w:rPr>
+                <w:rFonts w:ascii="Arial" w:eastAsia="Times New Roman" w:hAnsi="Arial" w:cs="Arial"/>
+                <w:color w:val="000000"/>
+                <w:sz w:val="20"/>
+                <w:szCs w:val="20"/>
+                <w:lang w:eastAsia="pt-BR"/>
+              </w:rPr>
+              <w:t>Ingênuo</w:t>
+            </w:r>
+          </w:p>
+        </w:tc>
+        <w:tc>
+          <w:tcPr>
+            <w:tcW w:w="1500" w:type="dxa"/>
+            <w:tcBorders>
+              <w:top w:val="nil"/>
+              <w:left w:val="nil"/>
+              <w:bottom w:val="nil"/>
+              <w:right w:val="nil"/>
+            </w:tcBorders>
+            <w:shd w:val="clear" w:color="auto" w:fill="auto"/>
+            <w:noWrap/>
+            <w:vAlign w:val="bottom"/>
+            <w:hideMark/>
+          </w:tcPr>
+          <w:p>
+            <w:pPr>
+              <w:spacing w:after="0" w:line="240" w:lineRule="auto"/>
+              <w:jc w:val="center"/>
+              <w:rPr>
+                <w:rFonts w:ascii="Arial" w:eastAsia="Times New Roman" w:hAnsi="Arial" w:cs="Arial"/>
+                <w:color w:val="000000"/>
+                <w:sz w:val="20"/>
+                <w:szCs w:val="20"/>
+                <w:lang w:eastAsia="pt-BR"/>
+              </w:rPr>
+            </w:pPr>
+            <w:r>
+              <w:rPr>
+                <w:rFonts w:ascii="Arial" w:eastAsia="Times New Roman" w:hAnsi="Arial" w:cs="Arial"/>
+                <w:color w:val="000000"/>
+                <w:sz w:val="20"/>
+                <w:szCs w:val="20"/>
+                <w:lang w:eastAsia="pt-BR"/>
+              </w:rPr>
+              <w:t>Benchmarking</w:t>
+            </w:r>
+          </w:p>
+        </w:tc>
+      </w:tr>
+      <w:tr>
+        <w:trPr>
+          <w:trHeight w:val="300"/>
+        </w:trPr>
+        <w:tc>
+          <w:tcPr>
+            <w:tcW w:w="3560" w:type="dxa"/>
+            <w:tcBorders>
+              <w:top w:val="nil"/>
+              <w:left w:val="nil"/>
+              <w:bottom w:val="nil"/>
+              <w:right w:val="nil"/>
+            </w:tcBorders>
+            <w:shd w:val="clear" w:color="auto" w:fill="auto"/>
+            <w:noWrap/>
+            <w:vAlign w:val="bottom"/>
+            <w:hideMark/>
+          </w:tcPr>
+          <w:p>
+            <w:pPr>
+              <w:spacing w:after="0" w:line="240" w:lineRule="auto"/>
+              <w:rPr>
+                <w:rFonts w:ascii="Arial" w:eastAsia="Times New Roman" w:hAnsi="Arial" w:cs="Arial"/>
+                <w:color w:val="000000"/>
+                <w:sz w:val="20"/>
+                <w:szCs w:val="20"/>
+                <w:lang w:eastAsia="pt-BR"/>
+              </w:rPr>
+            </w:pPr>
+            <w:r>
+              <w:rPr>
+                <w:rFonts w:ascii="Arial" w:eastAsia="Times New Roman" w:hAnsi="Arial" w:cs="Arial"/>
+                <w:color w:val="000000"/>
+                <w:sz w:val="20"/>
+                <w:szCs w:val="20"/>
+                <w:lang w:eastAsia="pt-BR"/>
+              </w:rPr>
+              <w:t>Passeio Aleatório</w:t>
+            </w:r>
+          </w:p>
+        </w:tc>
+        <w:tc>
+          <w:tcPr>
+            <w:tcW w:w="1500" w:type="dxa"/>
+            <w:tcBorders>
+              <w:top w:val="nil"/>
+              <w:left w:val="nil"/>
+              <w:bottom w:val="nil"/>
+              <w:right w:val="nil"/>
+            </w:tcBorders>
+            <w:shd w:val="clear" w:color="auto" w:fill="auto"/>
+            <w:noWrap/>
+            <w:vAlign w:val="bottom"/>
+            <w:hideMark/>
+          </w:tcPr>
+          <w:p>
+            <w:pPr>
+              <w:spacing w:after="0" w:line="240" w:lineRule="auto"/>
+              <w:jc w:val="center"/>
+              <w:rPr>
+                <w:rFonts w:ascii="Arial" w:eastAsia="Times New Roman" w:hAnsi="Arial" w:cs="Arial"/>
+                <w:color w:val="000000"/>
+                <w:sz w:val="20"/>
+                <w:szCs w:val="20"/>
+                <w:lang w:eastAsia="pt-BR"/>
+              </w:rPr>
+            </w:pPr>
+            <w:r>
+              <w:rPr>
+                <w:rFonts w:ascii="Arial" w:eastAsia="Times New Roman" w:hAnsi="Arial" w:cs="Arial"/>
+                <w:color w:val="000000"/>
+                <w:sz w:val="20"/>
+                <w:szCs w:val="20"/>
+                <w:lang w:eastAsia="pt-BR"/>
+              </w:rPr>
+              <w:t>Benchmarking</w:t>
+            </w:r>
+          </w:p>
+        </w:tc>
+      </w:tr>
+      <w:tr>
+        <w:trPr>
+          <w:trHeight w:val="300"/>
+        </w:trPr>
+        <w:tc>
+          <w:tcPr>
+            <w:tcW w:w="3560" w:type="dxa"/>
+            <w:tcBorders>
+              <w:top w:val="nil"/>
+              <w:left w:val="nil"/>
+              <w:bottom w:val="nil"/>
+              <w:right w:val="nil"/>
+            </w:tcBorders>
+            <w:shd w:val="clear" w:color="auto" w:fill="auto"/>
+            <w:noWrap/>
+            <w:vAlign w:val="bottom"/>
+            <w:hideMark/>
+          </w:tcPr>
+          <w:p>
+            <w:pPr>
+              <w:spacing w:after="0" w:line="240" w:lineRule="auto"/>
+              <w:rPr>
+                <w:rFonts w:ascii="Arial" w:eastAsia="Times New Roman" w:hAnsi="Arial" w:cs="Arial"/>
+                <w:color w:val="000000"/>
+                <w:sz w:val="20"/>
+                <w:szCs w:val="20"/>
+                <w:lang w:eastAsia="pt-BR"/>
+              </w:rPr>
+            </w:pPr>
+            <w:r>
+              <w:rPr>
+                <w:rFonts w:ascii="Arial" w:eastAsia="Times New Roman" w:hAnsi="Arial" w:cs="Arial"/>
+                <w:color w:val="000000"/>
+                <w:sz w:val="20"/>
+                <w:szCs w:val="20"/>
+                <w:lang w:eastAsia="pt-BR"/>
+              </w:rPr>
+              <w:t>Suavização Exponencial</w:t>
+            </w:r>
+          </w:p>
+        </w:tc>
+        <w:tc>
+          <w:tcPr>
+            <w:tcW w:w="1500" w:type="dxa"/>
+            <w:tcBorders>
+              <w:top w:val="nil"/>
+              <w:left w:val="nil"/>
+              <w:bottom w:val="nil"/>
+              <w:right w:val="nil"/>
+            </w:tcBorders>
+            <w:shd w:val="clear" w:color="auto" w:fill="auto"/>
+            <w:noWrap/>
+            <w:vAlign w:val="bottom"/>
+            <w:hideMark/>
+          </w:tcPr>
+          <w:p>
+            <w:pPr>
+              <w:spacing w:after="0" w:line="240" w:lineRule="auto"/>
+              <w:jc w:val="center"/>
+              <w:rPr>
+                <w:rFonts w:ascii="Arial" w:eastAsia="Times New Roman" w:hAnsi="Arial" w:cs="Arial"/>
+                <w:color w:val="000000"/>
+                <w:sz w:val="20"/>
+                <w:szCs w:val="20"/>
+                <w:lang w:eastAsia="pt-BR"/>
+              </w:rPr>
+            </w:pPr>
+            <w:proofErr w:type="spellStart"/>
+            <w:r>
+              <w:rPr>
+                <w:rFonts w:ascii="Arial" w:eastAsia="Times New Roman" w:hAnsi="Arial" w:cs="Arial"/>
+                <w:color w:val="000000"/>
+                <w:sz w:val="20"/>
+                <w:szCs w:val="20"/>
+                <w:lang w:eastAsia="pt-BR"/>
+              </w:rPr>
+              <w:t>Univariado</w:t>
+            </w:r>
+            <w:proofErr w:type="spellEnd"/>
+          </w:p>
+        </w:tc>
+      </w:tr>
+      <w:tr>
+        <w:trPr>
+          <w:trHeight w:val="300"/>
+        </w:trPr>
+        <w:tc>
+          <w:tcPr>
+            <w:tcW w:w="3560" w:type="dxa"/>
+            <w:tcBorders>
+              <w:top w:val="nil"/>
+              <w:left w:val="nil"/>
+              <w:bottom w:val="nil"/>
+              <w:right w:val="nil"/>
+            </w:tcBorders>
+            <w:shd w:val="clear" w:color="auto" w:fill="auto"/>
+            <w:noWrap/>
+            <w:vAlign w:val="bottom"/>
+            <w:hideMark/>
+          </w:tcPr>
+          <w:p>
+            <w:pPr>
+              <w:spacing w:after="0" w:line="240" w:lineRule="auto"/>
+              <w:rPr>
+                <w:rFonts w:ascii="Arial" w:eastAsia="Times New Roman" w:hAnsi="Arial" w:cs="Arial"/>
+                <w:color w:val="000000"/>
+                <w:sz w:val="20"/>
+                <w:szCs w:val="20"/>
+                <w:lang w:eastAsia="pt-BR"/>
+              </w:rPr>
+            </w:pPr>
+            <w:r>
+              <w:rPr>
+                <w:rFonts w:ascii="Arial" w:eastAsia="Times New Roman" w:hAnsi="Arial" w:cs="Arial"/>
+                <w:color w:val="000000"/>
+                <w:sz w:val="20"/>
+                <w:szCs w:val="20"/>
+                <w:lang w:eastAsia="pt-BR"/>
+              </w:rPr>
+              <w:t>ARIMA</w:t>
+            </w:r>
+          </w:p>
+        </w:tc>
+        <w:tc>
+          <w:tcPr>
+            <w:tcW w:w="1500" w:type="dxa"/>
+            <w:tcBorders>
+              <w:top w:val="nil"/>
+              <w:left w:val="nil"/>
+              <w:bottom w:val="nil"/>
+              <w:right w:val="nil"/>
+            </w:tcBorders>
+            <w:shd w:val="clear" w:color="auto" w:fill="auto"/>
+            <w:noWrap/>
+            <w:vAlign w:val="bottom"/>
+            <w:hideMark/>
+          </w:tcPr>
+          <w:p>
+            <w:pPr>
+              <w:spacing w:after="0" w:line="240" w:lineRule="auto"/>
+              <w:jc w:val="center"/>
+              <w:rPr>
+                <w:rFonts w:ascii="Arial" w:eastAsia="Times New Roman" w:hAnsi="Arial" w:cs="Arial"/>
+                <w:color w:val="000000"/>
+                <w:sz w:val="20"/>
+                <w:szCs w:val="20"/>
+                <w:lang w:eastAsia="pt-BR"/>
+              </w:rPr>
+            </w:pPr>
+            <w:proofErr w:type="spellStart"/>
+            <w:r>
+              <w:rPr>
+                <w:rFonts w:ascii="Arial" w:eastAsia="Times New Roman" w:hAnsi="Arial" w:cs="Arial"/>
+                <w:color w:val="000000"/>
+                <w:sz w:val="20"/>
+                <w:szCs w:val="20"/>
+                <w:lang w:eastAsia="pt-BR"/>
+              </w:rPr>
+              <w:t>Univariado</w:t>
+            </w:r>
+            <w:proofErr w:type="spellEnd"/>
+          </w:p>
+        </w:tc>
+      </w:tr>
+      <w:tr>
+        <w:trPr>
+          <w:trHeight w:val="300"/>
+        </w:trPr>
+        <w:tc>
+          <w:tcPr>
+            <w:tcW w:w="3560" w:type="dxa"/>
+            <w:tcBorders>
+              <w:top w:val="nil"/>
+              <w:left w:val="nil"/>
+              <w:bottom w:val="nil"/>
+              <w:right w:val="nil"/>
+            </w:tcBorders>
+            <w:shd w:val="clear" w:color="auto" w:fill="auto"/>
+            <w:noWrap/>
+            <w:vAlign w:val="bottom"/>
+            <w:hideMark/>
+          </w:tcPr>
+          <w:p>
+            <w:pPr>
+              <w:spacing w:after="0" w:line="240" w:lineRule="auto"/>
+              <w:rPr>
+                <w:rFonts w:ascii="Arial" w:eastAsia="Times New Roman" w:hAnsi="Arial" w:cs="Arial"/>
+                <w:color w:val="000000"/>
+                <w:sz w:val="20"/>
+                <w:szCs w:val="20"/>
+                <w:lang w:eastAsia="pt-BR"/>
+              </w:rPr>
+            </w:pPr>
+            <w:r>
+              <w:rPr>
+                <w:rFonts w:ascii="Arial" w:eastAsia="Times New Roman" w:hAnsi="Arial" w:cs="Arial"/>
+                <w:color w:val="000000"/>
+                <w:sz w:val="20"/>
+                <w:szCs w:val="20"/>
+                <w:lang w:eastAsia="pt-BR"/>
+              </w:rPr>
+              <w:t>STAR</w:t>
+            </w:r>
+          </w:p>
+        </w:tc>
+        <w:tc>
+          <w:tcPr>
+            <w:tcW w:w="1500" w:type="dxa"/>
+            <w:tcBorders>
+              <w:top w:val="nil"/>
+              <w:left w:val="nil"/>
+              <w:bottom w:val="nil"/>
+              <w:right w:val="nil"/>
+            </w:tcBorders>
+            <w:shd w:val="clear" w:color="auto" w:fill="auto"/>
+            <w:noWrap/>
+            <w:vAlign w:val="bottom"/>
+            <w:hideMark/>
+          </w:tcPr>
+          <w:p>
+            <w:pPr>
+              <w:spacing w:after="0" w:line="240" w:lineRule="auto"/>
+              <w:jc w:val="center"/>
+              <w:rPr>
+                <w:rFonts w:ascii="Arial" w:eastAsia="Times New Roman" w:hAnsi="Arial" w:cs="Arial"/>
+                <w:color w:val="000000"/>
+                <w:sz w:val="20"/>
+                <w:szCs w:val="20"/>
+                <w:lang w:eastAsia="pt-BR"/>
+              </w:rPr>
+            </w:pPr>
+            <w:proofErr w:type="spellStart"/>
+            <w:r>
+              <w:rPr>
+                <w:rFonts w:ascii="Arial" w:eastAsia="Times New Roman" w:hAnsi="Arial" w:cs="Arial"/>
+                <w:color w:val="000000"/>
+                <w:sz w:val="20"/>
+                <w:szCs w:val="20"/>
+                <w:lang w:eastAsia="pt-BR"/>
+              </w:rPr>
+              <w:t>Univariado</w:t>
+            </w:r>
+            <w:proofErr w:type="spellEnd"/>
+          </w:p>
+        </w:tc>
+      </w:tr>
+      <w:tr>
+        <w:trPr>
+          <w:trHeight w:val="300"/>
+        </w:trPr>
+        <w:tc>
+          <w:tcPr>
+            <w:tcW w:w="3560" w:type="dxa"/>
+            <w:tcBorders>
+              <w:top w:val="nil"/>
+              <w:left w:val="nil"/>
+              <w:bottom w:val="nil"/>
+              <w:right w:val="nil"/>
+            </w:tcBorders>
+            <w:shd w:val="clear" w:color="auto" w:fill="auto"/>
+            <w:noWrap/>
+            <w:vAlign w:val="bottom"/>
+            <w:hideMark/>
+          </w:tcPr>
+          <w:p>
+            <w:pPr>
+              <w:spacing w:after="0" w:line="240" w:lineRule="auto"/>
+              <w:rPr>
+                <w:rFonts w:ascii="Arial" w:eastAsia="Times New Roman" w:hAnsi="Arial" w:cs="Arial"/>
+                <w:color w:val="000000"/>
+                <w:sz w:val="20"/>
+                <w:szCs w:val="20"/>
+                <w:lang w:eastAsia="pt-BR"/>
+              </w:rPr>
+            </w:pPr>
+            <w:r>
+              <w:rPr>
+                <w:rFonts w:ascii="Arial" w:eastAsia="Times New Roman" w:hAnsi="Arial" w:cs="Arial"/>
+                <w:color w:val="000000"/>
+                <w:sz w:val="20"/>
+                <w:szCs w:val="20"/>
+                <w:lang w:eastAsia="pt-BR"/>
+              </w:rPr>
+              <w:t>VAR</w:t>
+            </w:r>
+          </w:p>
+        </w:tc>
+        <w:tc>
+          <w:tcPr>
+            <w:tcW w:w="1500" w:type="dxa"/>
+            <w:tcBorders>
+              <w:top w:val="nil"/>
+              <w:left w:val="nil"/>
+              <w:bottom w:val="nil"/>
+              <w:right w:val="nil"/>
+            </w:tcBorders>
+            <w:shd w:val="clear" w:color="auto" w:fill="auto"/>
+            <w:noWrap/>
+            <w:vAlign w:val="bottom"/>
+            <w:hideMark/>
+          </w:tcPr>
+          <w:p>
+            <w:pPr>
+              <w:spacing w:after="0" w:line="240" w:lineRule="auto"/>
+              <w:jc w:val="center"/>
+              <w:rPr>
+                <w:rFonts w:ascii="Arial" w:eastAsia="Times New Roman" w:hAnsi="Arial" w:cs="Arial"/>
+                <w:color w:val="000000"/>
+                <w:sz w:val="20"/>
+                <w:szCs w:val="20"/>
+                <w:lang w:eastAsia="pt-BR"/>
+              </w:rPr>
+            </w:pPr>
+            <w:r>
+              <w:rPr>
+                <w:rFonts w:ascii="Arial" w:eastAsia="Times New Roman" w:hAnsi="Arial" w:cs="Arial"/>
+                <w:color w:val="000000"/>
+                <w:sz w:val="20"/>
+                <w:szCs w:val="20"/>
+                <w:lang w:eastAsia="pt-BR"/>
+              </w:rPr>
+              <w:t>Multivariado</w:t>
+            </w:r>
+          </w:p>
+        </w:tc>
+      </w:tr>
+      <w:tr>
+        <w:trPr>
+          <w:trHeight w:val="300"/>
+        </w:trPr>
+        <w:tc>
+          <w:tcPr>
+            <w:tcW w:w="3560" w:type="dxa"/>
+            <w:tcBorders>
+              <w:top w:val="nil"/>
+              <w:left w:val="nil"/>
+              <w:bottom w:val="nil"/>
+              <w:right w:val="nil"/>
+            </w:tcBorders>
+            <w:shd w:val="clear" w:color="auto" w:fill="auto"/>
+            <w:noWrap/>
+            <w:vAlign w:val="bottom"/>
+            <w:hideMark/>
+          </w:tcPr>
+          <w:p>
+            <w:pPr>
+              <w:spacing w:after="0" w:line="240" w:lineRule="auto"/>
+              <w:rPr>
+                <w:rFonts w:ascii="Arial" w:eastAsia="Times New Roman" w:hAnsi="Arial" w:cs="Arial"/>
+                <w:color w:val="000000"/>
+                <w:sz w:val="20"/>
+                <w:szCs w:val="20"/>
+                <w:lang w:eastAsia="pt-BR"/>
+              </w:rPr>
+            </w:pPr>
+            <w:r>
+              <w:rPr>
+                <w:rFonts w:ascii="Arial" w:eastAsia="Times New Roman" w:hAnsi="Arial" w:cs="Arial"/>
+                <w:color w:val="000000"/>
+                <w:sz w:val="20"/>
+                <w:szCs w:val="20"/>
+                <w:lang w:eastAsia="pt-BR"/>
+              </w:rPr>
+              <w:t>LSTVAR</w:t>
+            </w:r>
+          </w:p>
+        </w:tc>
+        <w:tc>
+          <w:tcPr>
+            <w:tcW w:w="1500" w:type="dxa"/>
+            <w:tcBorders>
+              <w:top w:val="nil"/>
+              <w:left w:val="nil"/>
+              <w:bottom w:val="nil"/>
+              <w:right w:val="nil"/>
+            </w:tcBorders>
+            <w:shd w:val="clear" w:color="auto" w:fill="auto"/>
+            <w:noWrap/>
+            <w:vAlign w:val="bottom"/>
+            <w:hideMark/>
+          </w:tcPr>
+          <w:p>
+            <w:pPr>
+              <w:spacing w:after="0" w:line="240" w:lineRule="auto"/>
+              <w:jc w:val="center"/>
+              <w:rPr>
+                <w:rFonts w:ascii="Arial" w:eastAsia="Times New Roman" w:hAnsi="Arial" w:cs="Arial"/>
+                <w:color w:val="000000"/>
+                <w:sz w:val="20"/>
+                <w:szCs w:val="20"/>
+                <w:lang w:eastAsia="pt-BR"/>
+              </w:rPr>
+            </w:pPr>
+            <w:r>
+              <w:rPr>
+                <w:rFonts w:ascii="Arial" w:eastAsia="Times New Roman" w:hAnsi="Arial" w:cs="Arial"/>
+                <w:color w:val="000000"/>
+                <w:sz w:val="20"/>
+                <w:szCs w:val="20"/>
+                <w:lang w:eastAsia="pt-BR"/>
+              </w:rPr>
+              <w:t>Multivariado</w:t>
+            </w:r>
+          </w:p>
+        </w:tc>
+      </w:tr>
+      <w:tr>
+        <w:trPr>
+          <w:trHeight w:val="300"/>
+        </w:trPr>
+        <w:tc>
+          <w:tcPr>
+            <w:tcW w:w="3560" w:type="dxa"/>
+            <w:tcBorders>
+              <w:top w:val="nil"/>
+              <w:left w:val="nil"/>
+              <w:bottom w:val="nil"/>
+              <w:right w:val="nil"/>
+            </w:tcBorders>
+            <w:shd w:val="clear" w:color="auto" w:fill="auto"/>
+            <w:noWrap/>
+            <w:vAlign w:val="bottom"/>
+            <w:hideMark/>
+          </w:tcPr>
+          <w:p>
+            <w:pPr>
+              <w:spacing w:after="0" w:line="240" w:lineRule="auto"/>
+              <w:rPr>
+                <w:rFonts w:ascii="Arial" w:eastAsia="Times New Roman" w:hAnsi="Arial" w:cs="Arial"/>
+                <w:color w:val="000000"/>
+                <w:sz w:val="20"/>
+                <w:szCs w:val="20"/>
+                <w:lang w:eastAsia="pt-BR"/>
+              </w:rPr>
+            </w:pPr>
+            <w:r>
+              <w:rPr>
+                <w:rFonts w:ascii="Arial" w:eastAsia="Times New Roman" w:hAnsi="Arial" w:cs="Arial"/>
+                <w:color w:val="000000"/>
+                <w:sz w:val="20"/>
+                <w:szCs w:val="20"/>
+                <w:lang w:eastAsia="pt-BR"/>
+              </w:rPr>
+              <w:t>Combinação - Média</w:t>
+            </w:r>
+          </w:p>
+        </w:tc>
+        <w:tc>
+          <w:tcPr>
+            <w:tcW w:w="1500" w:type="dxa"/>
+            <w:tcBorders>
+              <w:top w:val="nil"/>
+              <w:left w:val="nil"/>
+              <w:bottom w:val="nil"/>
+              <w:right w:val="nil"/>
+            </w:tcBorders>
+            <w:shd w:val="clear" w:color="auto" w:fill="auto"/>
+            <w:noWrap/>
+            <w:vAlign w:val="bottom"/>
+            <w:hideMark/>
+          </w:tcPr>
+          <w:p>
+            <w:pPr>
+              <w:spacing w:after="0" w:line="240" w:lineRule="auto"/>
+              <w:jc w:val="center"/>
+              <w:rPr>
+                <w:rFonts w:ascii="Arial" w:eastAsia="Times New Roman" w:hAnsi="Arial" w:cs="Arial"/>
+                <w:color w:val="000000"/>
+                <w:sz w:val="20"/>
+                <w:szCs w:val="20"/>
+                <w:lang w:eastAsia="pt-BR"/>
+              </w:rPr>
+            </w:pPr>
+            <w:r>
+              <w:rPr>
+                <w:rFonts w:ascii="Arial" w:eastAsia="Times New Roman" w:hAnsi="Arial" w:cs="Arial"/>
+                <w:color w:val="000000"/>
+                <w:sz w:val="20"/>
+                <w:szCs w:val="20"/>
+                <w:lang w:eastAsia="pt-BR"/>
+              </w:rPr>
+              <w:t>Combinação</w:t>
+            </w:r>
+          </w:p>
+        </w:tc>
+      </w:tr>
+      <w:tr>
+        <w:trPr>
+          <w:trHeight w:val="300"/>
+        </w:trPr>
+        <w:tc>
+          <w:tcPr>
+            <w:tcW w:w="3560" w:type="dxa"/>
+            <w:tcBorders>
+              <w:top w:val="nil"/>
+              <w:left w:val="nil"/>
+              <w:bottom w:val="single" w:sz="4" w:space="0" w:color="auto"/>
+              <w:right w:val="nil"/>
+            </w:tcBorders>
+            <w:shd w:val="clear" w:color="auto" w:fill="auto"/>
+            <w:noWrap/>
+            <w:vAlign w:val="bottom"/>
+            <w:hideMark/>
+          </w:tcPr>
+          <w:p>
+            <w:pPr>
+              <w:spacing w:after="0" w:line="240" w:lineRule="auto"/>
+              <w:rPr>
+                <w:rFonts w:ascii="Arial" w:eastAsia="Times New Roman" w:hAnsi="Arial" w:cs="Arial"/>
+                <w:color w:val="000000"/>
+                <w:sz w:val="20"/>
+                <w:szCs w:val="20"/>
+                <w:lang w:eastAsia="pt-BR"/>
+              </w:rPr>
+            </w:pPr>
+            <w:r>
+              <w:rPr>
+                <w:rFonts w:ascii="Arial" w:eastAsia="Times New Roman" w:hAnsi="Arial" w:cs="Arial"/>
+                <w:color w:val="000000"/>
+                <w:sz w:val="20"/>
+                <w:szCs w:val="20"/>
+                <w:lang w:eastAsia="pt-BR"/>
+              </w:rPr>
+              <w:t>Combinação - Mediana</w:t>
+            </w:r>
+          </w:p>
+        </w:tc>
+        <w:tc>
+          <w:tcPr>
+            <w:tcW w:w="1500" w:type="dxa"/>
+            <w:tcBorders>
+              <w:top w:val="nil"/>
+              <w:left w:val="nil"/>
+              <w:bottom w:val="single" w:sz="4" w:space="0" w:color="auto"/>
+              <w:right w:val="nil"/>
+            </w:tcBorders>
+            <w:shd w:val="clear" w:color="auto" w:fill="auto"/>
+            <w:noWrap/>
+            <w:vAlign w:val="bottom"/>
+            <w:hideMark/>
+          </w:tcPr>
+          <w:p>
+            <w:pPr>
+              <w:spacing w:after="0" w:line="240" w:lineRule="auto"/>
+              <w:jc w:val="center"/>
+              <w:rPr>
+                <w:rFonts w:ascii="Arial" w:eastAsia="Times New Roman" w:hAnsi="Arial" w:cs="Arial"/>
+                <w:color w:val="000000"/>
+                <w:sz w:val="20"/>
+                <w:szCs w:val="20"/>
+                <w:lang w:eastAsia="pt-BR"/>
+              </w:rPr>
+            </w:pPr>
+            <w:r>
+              <w:rPr>
+                <w:rFonts w:ascii="Arial" w:eastAsia="Times New Roman" w:hAnsi="Arial" w:cs="Arial"/>
+                <w:color w:val="000000"/>
+                <w:sz w:val="20"/>
+                <w:szCs w:val="20"/>
+                <w:lang w:eastAsia="pt-BR"/>
+              </w:rPr>
+              <w:t>Combinação</w:t>
+            </w:r>
+          </w:p>
+        </w:tc>
+      </w:tr>
+    </w:tbl>
+    <w:p>
+      <w:pPr>
+        <w:spacing w:after="0" w:line="360" w:lineRule="auto"/>
+        <w:jc w:val="both"/>
+        <w:rPr>
+          <w:rFonts w:ascii="Arial" w:hAnsi="Arial" w:cs="Arial"/>
+          <w:sz w:val="20"/>
+          <w:szCs w:val="20"/>
+        </w:rPr>
+      </w:pPr>
+      <w:r>
+        <w:rPr>
+          <w:rFonts w:ascii="Arial" w:hAnsi="Arial" w:cs="Arial"/>
+          <w:sz w:val="20"/>
+          <w:szCs w:val="20"/>
+        </w:rPr>
+        <w:t>Fonte:</w:t>
+      </w:r>
+      <w:r>
+        <w:rPr>
+          <w:rFonts w:ascii="Arial" w:hAnsi="Arial" w:cs="Arial"/>
+          <w:sz w:val="20"/>
+          <w:szCs w:val="20"/>
+        </w:rPr>
+        <w:t xml:space="preserve"> Elaboração dos Autores</w:t>
+      </w:r>
+    </w:p>
+    <w:p>
+      <w:pPr>
+        <w:spacing w:after="0" w:line="360" w:lineRule="auto"/>
+        <w:rPr>
+          <w:rFonts w:ascii="Arial" w:eastAsia="Times New Roman" w:hAnsi="Arial" w:cs="Arial"/>
+          <w:b/>
+          <w:sz w:val="24"/>
+          <w:szCs w:val="24"/>
+          <w:lang w:eastAsia="pt-BR"/>
         </w:rPr>
       </w:pPr>
     </w:p>
@@ -30180,7 +31348,7 @@
 </file>
 
 <file path=customXml/itemProps1.xml><?xml version="1.0" encoding="utf-8"?>
-<ds:datastoreItem xmlns:ds="http://schemas.openxmlformats.org/officeDocument/2006/customXml" ds:itemID="{069D64DA-C8C7-437B-9FA7-AE338BE14110}">
+<ds:datastoreItem xmlns:ds="http://schemas.openxmlformats.org/officeDocument/2006/customXml" ds:itemID="{0DFB8F64-BCC5-4554-AFA8-A957C96AB9BA}">
   <ds:schemaRefs>
     <ds:schemaRef ds:uri="http://schemas.openxmlformats.org/officeDocument/2006/bibliography"/>
   </ds:schemaRefs>

</xml_diff>